<commit_message>
vergaderverslagen nagekeken op spelling en op volledigheid
</commit_message>
<xml_diff>
--- a/resources/1ITF_Keuzeproject1 vergaderverslag dag1 27januari.docx
+++ b/resources/1ITF_Keuzeproject1 vergaderverslag dag1 27januari.docx
@@ -98,7 +98,6 @@
           <w:szCs w:val="18"/>
         </w:rPr>
       </w:pPr>
-      <w:proofErr w:type="spellStart"/>
       <w:r>
         <w:rPr>
           <w:b/>
@@ -108,16 +107,16 @@
       </w:r>
       <w:r>
         <w:rPr>
-          <w:szCs w:val="18"/>
-        </w:rPr>
-        <w:t>Nicky</w:t>
-      </w:r>
-      <w:proofErr w:type="spellEnd"/>
-      <w:r>
-        <w:rPr>
-          <w:szCs w:val="18"/>
-        </w:rPr>
-        <w:t xml:space="preserve"> Van den </w:t>
+          <w:b/>
+          <w:szCs w:val="18"/>
+        </w:rPr>
+        <w:t xml:space="preserve"> </w:t>
+      </w:r>
+      <w:r>
+        <w:rPr>
+          <w:szCs w:val="18"/>
+        </w:rPr>
+        <w:t xml:space="preserve">Nicky Van den </w:t>
       </w:r>
       <w:proofErr w:type="spellStart"/>
       <w:r>
@@ -353,6 +352,8 @@
         <w:t>Agenda:</w:t>
       </w:r>
     </w:p>
+    <w:bookmarkStart w:id="0" w:name="_GoBack"/>
+    <w:bookmarkEnd w:id="0"/>
     <w:p>
       <w:pPr>
         <w:pStyle w:val="Inhopg1"/>
@@ -387,7 +388,7 @@
         </w:rPr>
         <w:fldChar w:fldCharType="separate"/>
       </w:r>
-      <w:hyperlink w:anchor="_Toc441669328" w:history="1">
+      <w:hyperlink w:anchor="_Toc442090419" w:history="1">
         <w:r>
           <w:rPr>
             <w:rStyle w:val="Hyperlink"/>
@@ -427,7 +428,7 @@
           <w:rPr>
             <w:webHidden/>
           </w:rPr>
-          <w:instrText xml:space="preserve"> PAGEREF _Toc441669328 \h </w:instrText>
+          <w:instrText xml:space="preserve"> PAGEREF _Toc442090419 \h </w:instrText>
         </w:r>
         <w:r>
           <w:rPr>
@@ -464,7 +465,7 @@
           <w:lang w:val="nl-BE" w:eastAsia="nl-BE"/>
         </w:rPr>
       </w:pPr>
-      <w:hyperlink w:anchor="_Toc441669329" w:history="1">
+      <w:hyperlink w:anchor="_Toc442090420" w:history="1">
         <w:r>
           <w:rPr>
             <w:rStyle w:val="Hyperlink"/>
@@ -504,7 +505,7 @@
           <w:rPr>
             <w:webHidden/>
           </w:rPr>
-          <w:instrText xml:space="preserve"> PAGEREF _Toc441669329 \h </w:instrText>
+          <w:instrText xml:space="preserve"> PAGEREF _Toc442090420 \h </w:instrText>
         </w:r>
         <w:r>
           <w:rPr>
@@ -541,7 +542,7 @@
           <w:lang w:val="nl-BE" w:eastAsia="nl-BE"/>
         </w:rPr>
       </w:pPr>
-      <w:hyperlink w:anchor="_Toc441669330" w:history="1">
+      <w:hyperlink w:anchor="_Toc442090421" w:history="1">
         <w:r>
           <w:rPr>
             <w:rStyle w:val="Hyperlink"/>
@@ -563,7 +564,7 @@
             <w:rStyle w:val="Hyperlink"/>
             <w:lang w:val="nl-BE"/>
           </w:rPr>
-          <w:t>Eigen pagina</w:t>
+          <w:t>Opmaak eigen pagina</w:t>
         </w:r>
         <w:r>
           <w:rPr>
@@ -581,7 +582,7 @@
           <w:rPr>
             <w:webHidden/>
           </w:rPr>
-          <w:instrText xml:space="preserve"> PAGEREF _Toc441669330 \h </w:instrText>
+          <w:instrText xml:space="preserve"> PAGEREF _Toc442090421 \h </w:instrText>
         </w:r>
         <w:r>
           <w:rPr>
@@ -618,7 +619,7 @@
           <w:lang w:val="nl-BE" w:eastAsia="nl-BE"/>
         </w:rPr>
       </w:pPr>
-      <w:hyperlink w:anchor="_Toc441669331" w:history="1">
+      <w:hyperlink w:anchor="_Toc442090422" w:history="1">
         <w:r>
           <w:rPr>
             <w:rStyle w:val="Hyperlink"/>
@@ -658,7 +659,7 @@
           <w:rPr>
             <w:webHidden/>
           </w:rPr>
-          <w:instrText xml:space="preserve"> PAGEREF _Toc441669331 \h </w:instrText>
+          <w:instrText xml:space="preserve"> PAGEREF _Toc442090422 \h </w:instrText>
         </w:r>
         <w:r>
           <w:rPr>
@@ -695,7 +696,7 @@
           <w:lang w:val="nl-BE" w:eastAsia="nl-BE"/>
         </w:rPr>
       </w:pPr>
-      <w:hyperlink w:anchor="_Toc441669332" w:history="1">
+      <w:hyperlink w:anchor="_Toc442090423" w:history="1">
         <w:r>
           <w:rPr>
             <w:rStyle w:val="Hyperlink"/>
@@ -733,7 +734,7 @@
           <w:rPr>
             <w:webHidden/>
           </w:rPr>
-          <w:instrText xml:space="preserve"> PAGEREF _Toc441669332 \h </w:instrText>
+          <w:instrText xml:space="preserve"> PAGEREF _Toc442090423 \h </w:instrText>
         </w:r>
         <w:r>
           <w:rPr>
@@ -770,7 +771,7 @@
           <w:lang w:val="nl-BE" w:eastAsia="nl-BE"/>
         </w:rPr>
       </w:pPr>
-      <w:hyperlink w:anchor="_Toc441669333" w:history="1">
+      <w:hyperlink w:anchor="_Toc442090424" w:history="1">
         <w:r>
           <w:rPr>
             <w:rStyle w:val="Hyperlink"/>
@@ -808,7 +809,7 @@
           <w:rPr>
             <w:webHidden/>
           </w:rPr>
-          <w:instrText xml:space="preserve"> PAGEREF _Toc441669333 \h </w:instrText>
+          <w:instrText xml:space="preserve"> PAGEREF _Toc442090424 \h </w:instrText>
         </w:r>
         <w:r>
           <w:rPr>
@@ -845,7 +846,7 @@
           <w:lang w:val="nl-BE" w:eastAsia="nl-BE"/>
         </w:rPr>
       </w:pPr>
-      <w:hyperlink w:anchor="_Toc441669334" w:history="1">
+      <w:hyperlink w:anchor="_Toc442090425" w:history="1">
         <w:r>
           <w:rPr>
             <w:rStyle w:val="Hyperlink"/>
@@ -885,7 +886,7 @@
           <w:rPr>
             <w:webHidden/>
           </w:rPr>
-          <w:instrText xml:space="preserve"> PAGEREF _Toc441669334 \h </w:instrText>
+          <w:instrText xml:space="preserve"> PAGEREF _Toc442090425 \h </w:instrText>
         </w:r>
         <w:r>
           <w:rPr>
@@ -922,7 +923,7 @@
           <w:lang w:val="nl-BE" w:eastAsia="nl-BE"/>
         </w:rPr>
       </w:pPr>
-      <w:hyperlink w:anchor="_Toc441669335" w:history="1">
+      <w:hyperlink w:anchor="_Toc442090426" w:history="1">
         <w:r>
           <w:rPr>
             <w:rStyle w:val="Hyperlink"/>
@@ -962,7 +963,7 @@
           <w:rPr>
             <w:webHidden/>
           </w:rPr>
-          <w:instrText xml:space="preserve"> PAGEREF _Toc441669335 \h </w:instrText>
+          <w:instrText xml:space="preserve"> PAGEREF _Toc442090426 \h </w:instrText>
         </w:r>
         <w:r>
           <w:rPr>
@@ -999,7 +1000,7 @@
           <w:lang w:val="nl-BE" w:eastAsia="nl-BE"/>
         </w:rPr>
       </w:pPr>
-      <w:hyperlink w:anchor="_Toc441669336" w:history="1">
+      <w:hyperlink w:anchor="_Toc442090427" w:history="1">
         <w:r>
           <w:rPr>
             <w:rStyle w:val="Hyperlink"/>
@@ -1039,7 +1040,7 @@
           <w:rPr>
             <w:webHidden/>
           </w:rPr>
-          <w:instrText xml:space="preserve"> PAGEREF _Toc441669336 \h </w:instrText>
+          <w:instrText xml:space="preserve"> PAGEREF _Toc442090427 \h </w:instrText>
         </w:r>
         <w:r>
           <w:rPr>
@@ -1124,7 +1125,7 @@
           <w:lang w:val="nl-BE"/>
         </w:rPr>
       </w:pPr>
-      <w:bookmarkStart w:id="0" w:name="_Toc441669328"/>
+      <w:bookmarkStart w:id="1" w:name="_Toc442090419"/>
       <w:r>
         <w:rPr>
           <w:lang w:val="nl-BE"/>
@@ -1132,14 +1133,17 @@
         <w:lastRenderedPageBreak/>
         <w:t>Planning opstellen</w:t>
       </w:r>
-      <w:bookmarkEnd w:id="0"/>
+      <w:bookmarkEnd w:id="1"/>
     </w:p>
     <w:p>
       <w:r>
         <w:t xml:space="preserve">Basisplanning verloop week: </w:t>
       </w:r>
       <w:r>
-        <w:t xml:space="preserve">Drie van de vier personen zijn geen ochtendmensen, daarom werd er gekozen om elke dag pas om 10u15 te beginnen. Dit betekent dat we wel ’s avonds twee keer telewerken hebben ingepland. </w:t>
+        <w:t>d</w:t>
+      </w:r>
+      <w:r>
+        <w:t xml:space="preserve">rie van de vier personen zijn geen ochtendmensen, daarom werd er gekozen om elke dag pas om 10u15 te beginnen. Dit betekent dat we wel ’s avonds twee keer telewerken hebben ingepland. </w:t>
       </w:r>
       <w:r>
         <w:t xml:space="preserve"> </w:t>
@@ -1181,7 +1185,7 @@
           <w:lang w:val="nl-BE"/>
         </w:rPr>
       </w:pPr>
-      <w:bookmarkStart w:id="1" w:name="_Toc441669329"/>
+      <w:bookmarkStart w:id="2" w:name="_Toc442090420"/>
       <w:r>
         <w:rPr>
           <w:lang w:val="nl-BE"/>
@@ -1194,7 +1198,7 @@
         </w:rPr>
         <w:t xml:space="preserve"> en logo</w:t>
       </w:r>
-      <w:bookmarkEnd w:id="1"/>
+      <w:bookmarkEnd w:id="2"/>
     </w:p>
     <w:p>
       <w:r>
@@ -1234,12 +1238,12 @@
           <w:lang w:val="nl-BE"/>
         </w:rPr>
       </w:pPr>
-      <w:bookmarkStart w:id="2" w:name="_Toc441669330"/>
       <w:bookmarkStart w:id="3" w:name="_Toc202968244"/>
       <w:bookmarkStart w:id="4" w:name="_Toc202968329"/>
       <w:bookmarkStart w:id="5" w:name="_Toc202968374"/>
       <w:bookmarkStart w:id="6" w:name="_Toc202968451"/>
       <w:bookmarkStart w:id="7" w:name="_Toc202968515"/>
+      <w:bookmarkStart w:id="8" w:name="_Toc442090421"/>
       <w:r>
         <w:rPr>
           <w:lang w:val="nl-BE"/>
@@ -1252,7 +1256,7 @@
         </w:rPr>
         <w:t>igen pagina</w:t>
       </w:r>
-      <w:bookmarkEnd w:id="2"/>
+      <w:bookmarkEnd w:id="8"/>
     </w:p>
     <w:p>
       <w:pPr>
@@ -1281,7 +1285,7 @@
           <w:lang w:val="nl-BE"/>
         </w:rPr>
       </w:pPr>
-      <w:bookmarkStart w:id="8" w:name="_Toc441669331"/>
+      <w:bookmarkStart w:id="9" w:name="_Toc442090422"/>
       <w:bookmarkEnd w:id="3"/>
       <w:bookmarkEnd w:id="4"/>
       <w:bookmarkEnd w:id="5"/>
@@ -1293,7 +1297,7 @@
         </w:rPr>
         <w:t>Opslag project</w:t>
       </w:r>
-      <w:bookmarkEnd w:id="8"/>
+      <w:bookmarkEnd w:id="9"/>
     </w:p>
     <w:p>
       <w:pPr>
@@ -1305,12 +1309,18 @@
         <w:rPr>
           <w:lang w:val="nl-BE"/>
         </w:rPr>
-        <w:t>We dachten er eerst aan om google drive te gebruiken omdat iedereen dit al kent. Maar Maartje</w:t>
+        <w:t>We dachten er eerst aan om Google D</w:t>
       </w:r>
       <w:r>
         <w:rPr>
           <w:lang w:val="nl-BE"/>
         </w:rPr>
+        <w:t>rive te gebruiken omdat iedereen dit al kent. Maar Maartje</w:t>
+      </w:r>
+      <w:r>
+        <w:rPr>
+          <w:lang w:val="nl-BE"/>
+        </w:rPr>
         <w:t xml:space="preserve"> ste</w:t>
       </w:r>
       <w:r>
@@ -1351,11 +1361,11 @@
       <w:pPr>
         <w:pStyle w:val="Kop1"/>
       </w:pPr>
-      <w:bookmarkStart w:id="9" w:name="_Toc441669332"/>
+      <w:bookmarkStart w:id="10" w:name="_Toc442090423"/>
       <w:r>
         <w:t>Selfie</w:t>
       </w:r>
-      <w:bookmarkEnd w:id="9"/>
+      <w:bookmarkEnd w:id="10"/>
     </w:p>
     <w:p>
       <w:r>
@@ -1379,11 +1389,11 @@
       <w:pPr>
         <w:pStyle w:val="Kop1"/>
       </w:pPr>
-      <w:bookmarkStart w:id="10" w:name="_Toc441669333"/>
+      <w:bookmarkStart w:id="11" w:name="_Toc442090424"/>
       <w:r>
         <w:t>Indeling teamleden</w:t>
       </w:r>
-      <w:bookmarkEnd w:id="10"/>
+      <w:bookmarkEnd w:id="11"/>
     </w:p>
     <w:p>
       <w:r>
@@ -1398,14 +1408,14 @@
           <w:lang w:val="nl-BE"/>
         </w:rPr>
       </w:pPr>
-      <w:bookmarkStart w:id="11" w:name="_Toc441669334"/>
+      <w:bookmarkStart w:id="12" w:name="_Toc442090425"/>
       <w:r>
         <w:rPr>
           <w:lang w:val="nl-BE"/>
         </w:rPr>
         <w:t>Volgende vergadering</w:t>
       </w:r>
-      <w:bookmarkEnd w:id="11"/>
+      <w:bookmarkEnd w:id="12"/>
     </w:p>
     <w:p>
       <w:pPr>
@@ -1563,8 +1573,6 @@
           <w:szCs w:val="18"/>
         </w:rPr>
       </w:pPr>
-      <w:bookmarkStart w:id="12" w:name="_GoBack"/>
-      <w:bookmarkEnd w:id="12"/>
       <w:r>
         <w:rPr>
           <w:szCs w:val="18"/>
@@ -1607,7 +1615,7 @@
           <w:lang w:val="nl-BE"/>
         </w:rPr>
       </w:pPr>
-      <w:bookmarkStart w:id="13" w:name="_Toc441669335"/>
+      <w:bookmarkStart w:id="13" w:name="_Toc442090426"/>
       <w:r>
         <w:rPr>
           <w:lang w:val="nl-BE"/>
@@ -1639,7 +1647,7 @@
           <w:lang w:val="nl-BE"/>
         </w:rPr>
       </w:pPr>
-      <w:bookmarkStart w:id="14" w:name="_Toc441669336"/>
+      <w:bookmarkStart w:id="14" w:name="_Toc442090427"/>
       <w:r>
         <w:rPr>
           <w:lang w:val="nl-BE"/>
@@ -1924,174 +1932,12 @@
     </w:p>
     <w:p>
       <w:pPr>
+        <w:spacing w:after="0"/>
+        <w:ind w:left="720"/>
         <w:rPr>
           <w:color w:val="FF0000"/>
         </w:rPr>
       </w:pPr>
-      <w:r>
-        <w:rPr>
-          <w:color w:val="FF0000"/>
-        </w:rPr>
-        <w:t>Niet vergeten (v</w:t>
-      </w:r>
-      <w:r>
-        <w:rPr>
-          <w:color w:val="FF0000"/>
-        </w:rPr>
-        <w:t>er</w:t>
-      </w:r>
-      <w:r>
-        <w:rPr>
-          <w:color w:val="FF0000"/>
-        </w:rPr>
-        <w:t>wijder achteraf deze informatie):</w:t>
-      </w:r>
-    </w:p>
-    <w:p>
-      <w:pPr>
-        <w:numPr>
-          <w:ilvl w:val="0"/>
-          <w:numId w:val="1"/>
-        </w:numPr>
-        <w:spacing w:after="0"/>
-        <w:rPr>
-          <w:color w:val="FF0000"/>
-        </w:rPr>
-      </w:pPr>
-      <w:r>
-        <w:rPr>
-          <w:color w:val="FF0000"/>
-        </w:rPr>
-        <w:t>Verwijder de onderdelen die niet relevant zijn voor dit specifieke verslag, bv. goedkeuring verslag en opvolging afspraken</w:t>
-      </w:r>
-      <w:r>
-        <w:rPr>
-          <w:color w:val="FF0000"/>
-        </w:rPr>
-        <w:t xml:space="preserve"> </w:t>
-      </w:r>
-      <w:r>
-        <w:rPr>
-          <w:color w:val="FF0000"/>
-        </w:rPr>
-        <w:t>vorige vergadering als er geen vorige vergadering is geweest.</w:t>
-      </w:r>
-    </w:p>
-    <w:p>
-      <w:pPr>
-        <w:numPr>
-          <w:ilvl w:val="0"/>
-          <w:numId w:val="1"/>
-        </w:numPr>
-        <w:spacing w:after="0"/>
-        <w:rPr>
-          <w:color w:val="FF0000"/>
-        </w:rPr>
-      </w:pPr>
-      <w:r>
-        <w:rPr>
-          <w:color w:val="FF0000"/>
-        </w:rPr>
-        <w:t>L</w:t>
-      </w:r>
-      <w:r>
-        <w:rPr>
-          <w:color w:val="FF0000"/>
-        </w:rPr>
-        <w:t xml:space="preserve">aat de inhoudstafel </w:t>
-      </w:r>
-      <w:r>
-        <w:rPr>
-          <w:color w:val="FF0000"/>
-        </w:rPr>
-        <w:t>bijwer</w:t>
-      </w:r>
-      <w:r>
-        <w:rPr>
-          <w:color w:val="FF0000"/>
-        </w:rPr>
-        <w:t>ken als je klaar bent (rechtsklikken, veld bijwerken)</w:t>
-      </w:r>
-      <w:r>
-        <w:rPr>
-          <w:color w:val="FF0000"/>
-        </w:rPr>
-        <w:t>.</w:t>
-      </w:r>
-    </w:p>
-    <w:p>
-      <w:pPr>
-        <w:numPr>
-          <w:ilvl w:val="0"/>
-          <w:numId w:val="1"/>
-        </w:numPr>
-        <w:spacing w:after="0"/>
-        <w:rPr>
-          <w:color w:val="FF0000"/>
-        </w:rPr>
-      </w:pPr>
-      <w:r>
-        <w:rPr>
-          <w:color w:val="FF0000"/>
-        </w:rPr>
-        <w:t>S</w:t>
-      </w:r>
-      <w:r>
-        <w:rPr>
-          <w:color w:val="FF0000"/>
-        </w:rPr>
-        <w:t xml:space="preserve">la het document op onder </w:t>
-      </w:r>
-      <w:r>
-        <w:rPr>
-          <w:color w:val="FF0000"/>
-        </w:rPr>
-        <w:t>een nieuwe naam. De voettekst zal automatisch worden aangepast.</w:t>
-      </w:r>
-    </w:p>
-    <w:p>
-      <w:pPr>
-        <w:numPr>
-          <w:ilvl w:val="0"/>
-          <w:numId w:val="1"/>
-        </w:numPr>
-        <w:spacing w:after="0"/>
-        <w:rPr>
-          <w:color w:val="FF0000"/>
-        </w:rPr>
-      </w:pPr>
-      <w:r>
-        <w:rPr>
-          <w:color w:val="FF0000"/>
-        </w:rPr>
-        <w:t>Maak afspraken voor efficiënte naamgeving.</w:t>
-      </w:r>
-      <w:r>
-        <w:rPr>
-          <w:color w:val="FF0000"/>
-        </w:rPr>
-        <w:br/>
-      </w:r>
-      <w:r>
-        <w:rPr>
-          <w:color w:val="FF0000"/>
-        </w:rPr>
-        <w:t xml:space="preserve">bv. </w:t>
-      </w:r>
-      <w:r>
-        <w:rPr>
-          <w:color w:val="FF0000"/>
-        </w:rPr>
-        <w:t xml:space="preserve">Inventarisproject_ </w:t>
-      </w:r>
-      <w:proofErr w:type="spellStart"/>
-      <w:r>
-        <w:rPr>
-          <w:color w:val="FF0000"/>
-        </w:rPr>
-        <w:t>verslagJJJJMMDD</w:t>
-      </w:r>
-      <w:proofErr w:type="spellEnd"/>
     </w:p>
     <w:sectPr>
       <w:pgSz w:w="11879" w:h="16800" w:code="9"/>
@@ -2233,16 +2079,31 @@
       </w:rPr>
       <w:t xml:space="preserve"> van </w:t>
     </w:r>
-    <w:fldSimple w:instr=" NUMPAGES   \* MERGEFORMAT ">
-      <w:r>
-        <w:rPr>
-          <w:noProof/>
-          <w:sz w:val="16"/>
-          <w:szCs w:val="16"/>
-        </w:rPr>
-        <w:t>3</w:t>
-      </w:r>
-    </w:fldSimple>
+    <w:r>
+      <w:fldChar w:fldCharType="begin"/>
+    </w:r>
+    <w:r>
+      <w:instrText xml:space="preserve"> NUMPAGES   \* MERGEFORMAT </w:instrText>
+    </w:r>
+    <w:r>
+      <w:fldChar w:fldCharType="separate"/>
+    </w:r>
+    <w:r>
+      <w:rPr>
+        <w:noProof/>
+        <w:sz w:val="16"/>
+        <w:szCs w:val="16"/>
+      </w:rPr>
+      <w:t>3</w:t>
+    </w:r>
+    <w:r>
+      <w:rPr>
+        <w:noProof/>
+        <w:sz w:val="16"/>
+        <w:szCs w:val="16"/>
+      </w:rPr>
+      <w:fldChar w:fldCharType="end"/>
+    </w:r>
   </w:p>
   <w:p>
     <w:pPr>
@@ -2276,11 +2137,72 @@
         <w:szCs w:val="16"/>
       </w:rPr>
     </w:pPr>
+    <w:fldSimple w:instr=" FILENAME   \* MERGEFORMAT ">
+      <w:r>
+        <w:rPr>
+          <w:noProof/>
+          <w:sz w:val="16"/>
+          <w:szCs w:val="16"/>
+        </w:rPr>
+        <w:t>1ITF_Keuzeproject1 sjabloon_vergaderverslag.docx</w:t>
+      </w:r>
+    </w:fldSimple>
+    <w:r>
+      <w:rPr>
+        <w:sz w:val="16"/>
+        <w:szCs w:val="16"/>
+      </w:rPr>
+      <w:tab/>
+      <w:t xml:space="preserve">Pagina </w:t>
+    </w:r>
+    <w:r>
+      <w:rPr>
+        <w:sz w:val="16"/>
+        <w:szCs w:val="16"/>
+      </w:rPr>
+      <w:fldChar w:fldCharType="begin"/>
+    </w:r>
+    <w:r>
+      <w:rPr>
+        <w:sz w:val="16"/>
+        <w:szCs w:val="16"/>
+      </w:rPr>
+      <w:instrText xml:space="preserve"> PAGE   \* MERGEFORMAT </w:instrText>
+    </w:r>
+    <w:r>
+      <w:rPr>
+        <w:sz w:val="16"/>
+        <w:szCs w:val="16"/>
+      </w:rPr>
+      <w:fldChar w:fldCharType="separate"/>
+    </w:r>
+    <w:r>
+      <w:rPr>
+        <w:noProof/>
+        <w:sz w:val="16"/>
+        <w:szCs w:val="16"/>
+      </w:rPr>
+      <w:t>1</w:t>
+    </w:r>
+    <w:r>
+      <w:rPr>
+        <w:sz w:val="16"/>
+        <w:szCs w:val="16"/>
+      </w:rPr>
+      <w:fldChar w:fldCharType="end"/>
+    </w:r>
+    <w:r>
+      <w:rPr>
+        <w:sz w:val="16"/>
+        <w:szCs w:val="16"/>
+      </w:rPr>
+      <w:t xml:space="preserve"> van </w:t>
+    </w:r>
     <w:r>
       <w:fldChar w:fldCharType="begin"/>
     </w:r>
     <w:r>
-      <w:instrText xml:space="preserve"> FILENAME   \* MERGEFORMAT </w:instrText>
+      <w:instrText xml:space="preserve"> NUMPAGES   \* MERGEFORMAT </w:instrText>
     </w:r>
     <w:r>
       <w:fldChar w:fldCharType="separate"/>
@@ -2291,7 +2213,7 @@
         <w:sz w:val="16"/>
         <w:szCs w:val="16"/>
       </w:rPr>
-      <w:t>1ITF_Keuzeproject1 sjabloon_vergaderverslag.docx</w:t>
+      <w:t>3</w:t>
     </w:r>
     <w:r>
       <w:rPr>
@@ -2301,67 +2223,6 @@
       </w:rPr>
       <w:fldChar w:fldCharType="end"/>
     </w:r>
-    <w:r>
-      <w:rPr>
-        <w:sz w:val="16"/>
-        <w:szCs w:val="16"/>
-      </w:rPr>
-      <w:tab/>
-      <w:t xml:space="preserve">Pagina </w:t>
-    </w:r>
-    <w:r>
-      <w:rPr>
-        <w:sz w:val="16"/>
-        <w:szCs w:val="16"/>
-      </w:rPr>
-      <w:fldChar w:fldCharType="begin"/>
-    </w:r>
-    <w:r>
-      <w:rPr>
-        <w:sz w:val="16"/>
-        <w:szCs w:val="16"/>
-      </w:rPr>
-      <w:instrText xml:space="preserve"> PAGE   \* MERGEFORMAT </w:instrText>
-    </w:r>
-    <w:r>
-      <w:rPr>
-        <w:sz w:val="16"/>
-        <w:szCs w:val="16"/>
-      </w:rPr>
-      <w:fldChar w:fldCharType="separate"/>
-    </w:r>
-    <w:r>
-      <w:rPr>
-        <w:noProof/>
-        <w:sz w:val="16"/>
-        <w:szCs w:val="16"/>
-      </w:rPr>
-      <w:t>1</w:t>
-    </w:r>
-    <w:r>
-      <w:rPr>
-        <w:sz w:val="16"/>
-        <w:szCs w:val="16"/>
-      </w:rPr>
-      <w:fldChar w:fldCharType="end"/>
-    </w:r>
-    <w:r>
-      <w:rPr>
-        <w:sz w:val="16"/>
-        <w:szCs w:val="16"/>
-      </w:rPr>
-      <w:t xml:space="preserve"> van </w:t>
-    </w:r>
-    <w:fldSimple w:instr=" NUMPAGES   \* MERGEFORMAT ">
-      <w:r>
-        <w:rPr>
-          <w:noProof/>
-          <w:sz w:val="16"/>
-          <w:szCs w:val="16"/>
-        </w:rPr>
-        <w:t>3</w:t>
-      </w:r>
-    </w:fldSimple>
   </w:p>
   <w:p>
     <w:pPr>
@@ -4427,7 +4288,7 @@
 </file>
 
 <file path=customXml/itemProps1.xml><?xml version="1.0" encoding="utf-8"?>
-<ds:datastoreItem xmlns:ds="http://schemas.openxmlformats.org/officeDocument/2006/customXml" ds:itemID="{6EF227EF-C8FB-4C4E-A259-2E9A92EE1E44}">
+<ds:datastoreItem xmlns:ds="http://schemas.openxmlformats.org/officeDocument/2006/customXml" ds:itemID="{7FCF9D6D-EBB0-48AD-8BE8-9C55B7E073E0}">
   <ds:schemaRefs>
     <ds:schemaRef ds:uri="http://schemas.openxmlformats.org/officeDocument/2006/bibliography"/>
   </ds:schemaRefs>

</xml_diff>